<commit_message>
Scaling and colour changes
</commit_message>
<xml_diff>
--- a/Website text content.docx
+++ b/Website text content.docx
@@ -55,14 +55,36 @@
     <w:p/>
     <w:p/>
     <w:p/>
+    <w:p/>
+    <w:p/>
+    <w:p/>
     <w:p>
       <w:pPr>
         <w:pStyle w:val="Heading2"/>
       </w:pPr>
       <w:r>
+        <w:lastRenderedPageBreak/>
         <w:t>About Me:</w:t>
       </w:r>
     </w:p>
+    <w:p>
+      <w:r>
+        <w:t>I have always had a fascination for everything puzzling and cryptic. I loved the GCHQ problem books and always had several wooden puzzles on my desk growing up. I would reverse engineer these out of the box and refuse to look at the "cheat sheet" no matter how challenging of a task I faced. </w:t>
+      </w:r>
+      <w:r>
+        <w:t xml:space="preserve">This has naturally given me a keen interest in problem solving and analysis, which </w:t>
+      </w:r>
+      <w:r>
+        <w:t xml:space="preserve">has been the inspiration behind my degree, and </w:t>
+      </w:r>
+      <w:r>
+        <w:t>is motivating me in my current studies</w:t>
+      </w:r>
+      <w:r>
+        <w:t xml:space="preserve">. </w:t>
+      </w:r>
+    </w:p>
+    <w:p/>
     <w:p>
       <w:pPr>
         <w:pStyle w:val="Heading3"/>
@@ -93,11 +115,7 @@
         <w:t>University of Liverpool</w:t>
       </w:r>
       <w:r>
-        <w:t xml:space="preserve">, graduating in 2021. During my studies and after graduation, I have gathered quite a good </w:t>
-      </w:r>
-      <w:r>
-        <w:lastRenderedPageBreak/>
-        <w:t>range of varied experience in different sectors and cultures, including while </w:t>
+        <w:t>, graduating in 2021. During my studies and after graduation, I have gathered quite a good range of varied experience in different sectors and cultures, including while </w:t>
       </w:r>
       <w:r>
         <w:rPr>
@@ -228,63 +246,191 @@
     </w:p>
     <w:p>
       <w:r>
-        <w:t>I have always had a fascination for everything puzzling and cryptic. I loved the GCHQ problem books and always had several wooden puzzles on my desk growing up. I would reverse engineer these out of the box and refuse to look at the "cheat sheet" no matter how challenging of a task I faced. </w:t>
-      </w:r>
-      <w:r>
         <w:br/>
       </w:r>
       <w:r>
         <w:br/>
-        <w:t xml:space="preserve">Having both GCSE and A Level Computer Science, I decided to invest my time in </w:t>
+        <w:t xml:space="preserve">Having both GCSE and A Level Computer Science, I decided to invest my time in learning more about the world of cybersecurity. To do so, I have been taking Mike Meyers' course at Total Seminar alongside reading his CompTIA certification books. Additionally, I am really enjoying Nathan House's courses on </w:t>
+      </w:r>
+      <w:proofErr w:type="spellStart"/>
+      <w:r>
+        <w:t>StationX</w:t>
+      </w:r>
+      <w:proofErr w:type="spellEnd"/>
+      <w:r>
+        <w:t>.</w:t>
+      </w:r>
+      <w:r>
+        <w:br/>
+      </w:r>
+    </w:p>
+    <w:p>
+      <w:r>
+        <w:t>So far, I have managed to achieve CompTIA A+</w:t>
+      </w:r>
+      <w:r>
+        <w:t xml:space="preserve"> and Network+.</w:t>
+      </w:r>
+    </w:p>
+    <w:p>
+      <w:r>
+        <w:br/>
+      </w:r>
+      <w:r>
+        <w:t xml:space="preserve">Currently, I am completing </w:t>
+      </w:r>
+      <w:r>
+        <w:t>CompTIA Security</w:t>
+      </w:r>
+      <w:r>
+        <w:t>+ to g</w:t>
+      </w:r>
+      <w:r>
+        <w:t xml:space="preserve">ain </w:t>
+      </w:r>
+      <w:r>
+        <w:t xml:space="preserve">some foundational knowledge to branch into an analyst role. I am taking online classes with Mike Meyers and Nathan House, alongside my fulltime commitments as an English teacher. </w:t>
+      </w:r>
+    </w:p>
+    <w:p>
+      <w:r>
+        <w:t xml:space="preserve">I am also taking courses on </w:t>
+      </w:r>
+      <w:r>
+        <w:t>w3schools.com</w:t>
+      </w:r>
+      <w:r>
+        <w:t xml:space="preserve"> in SQL and Python to improve my data analysis skills. </w:t>
+      </w:r>
+    </w:p>
+    <w:p/>
+    <w:p>
+      <w:r>
+        <w:t>Although challenging, I am finding the constant learning cycle to be deeply satisfying and interesting. I am learning a lot, and I'm looking forward to delving deeper!</w:t>
+      </w:r>
+    </w:p>
+    <w:p/>
+    <w:p/>
+    <w:p/>
+    <w:p/>
+    <w:p/>
+    <w:p/>
+    <w:p/>
+    <w:p/>
+    <w:p/>
+    <w:p/>
+    <w:p/>
+    <w:p/>
+    <w:p/>
+    <w:p/>
+    <w:p/>
+    <w:p/>
+    <w:p/>
+    <w:p/>
+    <w:p/>
+    <w:p/>
+    <w:p/>
+    <w:p/>
+    <w:p/>
+    <w:p/>
+    <w:p>
+      <w:pPr>
+        <w:pStyle w:val="Heading2"/>
+      </w:pPr>
+      <w:r>
+        <w:t>Education</w:t>
+      </w:r>
+    </w:p>
+    <w:p>
+      <w:pPr>
+        <w:pStyle w:val="Heading3"/>
+      </w:pPr>
+      <w:r>
+        <w:t>BSc Psychology</w:t>
+      </w:r>
+    </w:p>
+    <w:p>
+      <w:r>
+        <w:t xml:space="preserve">I found that my love for puzzles and problem solving also allowed me </w:t>
+      </w:r>
+      <w:r>
+        <w:t xml:space="preserve">to gain </w:t>
+      </w:r>
+      <w:r>
+        <w:t xml:space="preserve">an interest in psychology. </w:t>
+      </w:r>
+      <w:r>
+        <w:t xml:space="preserve">Particularly, the fields of </w:t>
+      </w:r>
+      <w:r>
+        <w:t xml:space="preserve">cognitive </w:t>
+      </w:r>
+      <w:r>
+        <w:t xml:space="preserve">decision making and morality. During my final year, I conducted my own research project under my academic supervisor, Jonathen Cole. The research investigated a link between an individual’s moral attitudes and how extreme they were politically, looking at right wing authoritarianism and social dominance attitudes in student populations. The results were used to contribute to a larger study into morality by a PhD student. </w:t>
+      </w:r>
+    </w:p>
+    <w:p>
+      <w:r>
+        <w:t xml:space="preserve">Throughout my studies and completion of this project, I </w:t>
+      </w:r>
+      <w:r>
+        <w:t xml:space="preserve">have </w:t>
+      </w:r>
+      <w:r>
+        <w:t xml:space="preserve">had brilliant experience using my analytical and critical thinking skills. </w:t>
+      </w:r>
+      <w:r>
+        <w:t xml:space="preserve">Due to the nature of the degree, I had to analyse statistical outputs and derive results from such. Combined with my love for problem solving, </w:t>
+      </w:r>
+      <w:r>
+        <w:t>this has benefited my studies greatly and I’m sure will serve me well in my future career.</w:t>
+      </w:r>
+    </w:p>
+    <w:p/>
+    <w:p>
+      <w:pPr>
+        <w:pStyle w:val="Heading3"/>
+      </w:pPr>
+      <w:r>
+        <w:t>A Levels</w:t>
+      </w:r>
+    </w:p>
+    <w:p>
+      <w:r>
+        <w:t xml:space="preserve">Computer Science – Having studied computer science for GCSE, I wanted to continue my studies during my A Levels. My interests for computing and problem solving helped </w:t>
+      </w:r>
+      <w:r>
+        <w:t>throughout my studies. My final project in Year 13 was to create a recursive backtracking algorithm for a randomly generated, playable maze. I enjoyed this project, and I continue to have a strong love for computers and IT.</w:t>
+      </w:r>
+    </w:p>
+    <w:p/>
+    <w:p>
+      <w:r>
+        <w:t>Psychology</w:t>
+      </w:r>
+      <w:r>
+        <w:t xml:space="preserve"> – Studying case studies and gaining foundational knowledge in human psychology was fascinating. There were many areas covered, from biopsychology to </w:t>
       </w:r>
       <w:r>
         <w:lastRenderedPageBreak/>
-        <w:t xml:space="preserve">learning more about the world of cybersecurity. To do so, I have been taking Mike Meyers' course at Total Seminar alongside reading his CompTIA certification books. Additionally, I am really enjoying Nathan House's courses on </w:t>
-      </w:r>
-      <w:proofErr w:type="spellStart"/>
-      <w:r>
-        <w:t>StationX</w:t>
-      </w:r>
-      <w:proofErr w:type="spellEnd"/>
-      <w:r>
-        <w:t>.</w:t>
-      </w:r>
-      <w:r>
-        <w:br/>
-      </w:r>
-    </w:p>
-    <w:p>
-      <w:r>
-        <w:t>So far, I have managed to achieve CompTIA A+.</w:t>
-      </w:r>
-    </w:p>
-    <w:p>
-      <w:r>
-        <w:br/>
-      </w:r>
-      <w:r>
-        <w:t xml:space="preserve">Currently, I am completing CompTIA </w:t>
-      </w:r>
-      <w:r>
-        <w:t>Network+ and Security+ to g</w:t>
-      </w:r>
-      <w:r>
-        <w:t xml:space="preserve">ain </w:t>
-      </w:r>
-      <w:r>
-        <w:t>some foundational knowledge to branch into an analyst role. I am taking online classes with Mike Meyers and Nathan House, alongside my fulltime commitments as an English teacher. Although challenging, I am finding the constant learning cycle to be deeply satisfying and interesting. I am learning a lot, and I'm looking forward to delving deeper!</w:t>
-      </w:r>
-    </w:p>
-    <w:p/>
-    <w:p/>
-    <w:p/>
-    <w:p/>
-    <w:p/>
-    <w:p/>
-    <w:p/>
-    <w:p/>
-    <w:p/>
-    <w:p/>
+        <w:t>cognitive neuroscience and social psychology.</w:t>
+      </w:r>
+      <w:r>
+        <w:t xml:space="preserve"> I grew evermore intrigued and thus I decided to take it one step further and continue this subject to degree level.</w:t>
+      </w:r>
+    </w:p>
+    <w:p/>
+    <w:p>
+      <w:r>
+        <w:t>Sociology</w:t>
+      </w:r>
+      <w:r>
+        <w:t xml:space="preserve"> – Sociology took the social psychology that I was learning and extrapolated it to group dynamics and societal structures. I found this subject quite interesting a</w:t>
+      </w:r>
+      <w:r>
+        <w:t xml:space="preserve">nd allowed me the capacity to create longer essays and explore wider concepts like government policy and class-divides. </w:t>
+      </w:r>
+    </w:p>
     <w:p/>
     <w:p/>
     <w:p/>
@@ -304,7 +450,7 @@
         <w:pStyle w:val="Heading2"/>
       </w:pPr>
       <w:r>
-        <w:t>Education</w:t>
+        <w:t>Professional Experience</w:t>
       </w:r>
     </w:p>
     <w:p>
@@ -312,115 +458,6 @@
         <w:pStyle w:val="Heading3"/>
       </w:pPr>
       <w:r>
-        <w:t>BSc Psychology</w:t>
-      </w:r>
-    </w:p>
-    <w:p>
-      <w:r>
-        <w:t xml:space="preserve">I found that my love for puzzles and problem solving also allowed me </w:t>
-      </w:r>
-      <w:r>
-        <w:t xml:space="preserve">to gain </w:t>
-      </w:r>
-      <w:r>
-        <w:t xml:space="preserve">an interest in psychology. </w:t>
-      </w:r>
-      <w:r>
-        <w:t xml:space="preserve">Particularly, the fields of </w:t>
-      </w:r>
-      <w:r>
-        <w:t xml:space="preserve">cognitive </w:t>
-      </w:r>
-      <w:r>
-        <w:t xml:space="preserve">decision making and morality. During my final year, I conducted my own research project under my academic supervisor, Jonathen Cole. The research investigated a link between an individual’s moral attitudes and how extreme they were politically, looking at right wing authoritarianism and social dominance attitudes in student populations. The results were used to contribute to a larger study into morality by a PhD student. </w:t>
-      </w:r>
-    </w:p>
-    <w:p>
-      <w:r>
-        <w:lastRenderedPageBreak/>
-        <w:t xml:space="preserve">Throughout my studies and completion of this project, I </w:t>
-      </w:r>
-      <w:r>
-        <w:t xml:space="preserve">have </w:t>
-      </w:r>
-      <w:r>
-        <w:t xml:space="preserve">had brilliant experience using my analytical and critical thinking skills. </w:t>
-      </w:r>
-      <w:r>
-        <w:t xml:space="preserve">Due to the nature of the degree, I had to analyse statistical outputs and derive results from such. Combined with my love for problem solving, </w:t>
-      </w:r>
-      <w:r>
-        <w:t>this has benefited my studies greatly and I’m sure will serve me well in my future career.</w:t>
-      </w:r>
-    </w:p>
-    <w:p/>
-    <w:p>
-      <w:pPr>
-        <w:pStyle w:val="Heading3"/>
-      </w:pPr>
-      <w:r>
-        <w:t>A Levels</w:t>
-      </w:r>
-    </w:p>
-    <w:p>
-      <w:r>
-        <w:t xml:space="preserve">Computer Science – Having studied computer science for GCSE, I wanted to continue my studies during my A Levels. My interests for computing and problem solving helped </w:t>
-      </w:r>
-      <w:r>
-        <w:t>throughout my studies. My final project in Year 13 was to create a recursive backtracking algorithm for a randomly generated, playable maze. I enjoyed this project, and I continue to have a strong love for computers and IT.</w:t>
-      </w:r>
-    </w:p>
-    <w:p/>
-    <w:p>
-      <w:r>
-        <w:t>Psychology</w:t>
-      </w:r>
-      <w:r>
-        <w:t xml:space="preserve"> – Studying case studies and gaining foundational knowledge in human psychology was fascinating. There were many areas covered, from biopsychology to cognitive neuroscience and social psychology.</w:t>
-      </w:r>
-      <w:r>
-        <w:t xml:space="preserve"> I grew evermore intrigued and thus I decided to take it one step further and continue this subject to degree level.</w:t>
-      </w:r>
-    </w:p>
-    <w:p/>
-    <w:p>
-      <w:r>
-        <w:t>Sociology</w:t>
-      </w:r>
-      <w:r>
-        <w:t xml:space="preserve"> – Sociology took the social psychology that I was learning and extrapolated it to group dynamics and societal structures. I found this subject quite interesting a</w:t>
-      </w:r>
-      <w:r>
-        <w:t xml:space="preserve">nd allowed me the capacity to create longer essays and explore wider concepts like government policy and class-divides. </w:t>
-      </w:r>
-    </w:p>
-    <w:p/>
-    <w:p/>
-    <w:p/>
-    <w:p/>
-    <w:p/>
-    <w:p/>
-    <w:p/>
-    <w:p/>
-    <w:p/>
-    <w:p/>
-    <w:p/>
-    <w:p/>
-    <w:p/>
-    <w:p/>
-    <w:p>
-      <w:pPr>
-        <w:pStyle w:val="Heading2"/>
-      </w:pPr>
-      <w:r>
-        <w:t>Professional Experience</w:t>
-      </w:r>
-    </w:p>
-    <w:p>
-      <w:pPr>
-        <w:pStyle w:val="Heading3"/>
-      </w:pPr>
-      <w:r>
         <w:t>English Teacher (TEFL)</w:t>
       </w:r>
     </w:p>
@@ -440,7 +477,6 @@
     </w:p>
     <w:p>
       <w:r>
-        <w:lastRenderedPageBreak/>
         <w:t>I have loved teaching, and throughout my time all three of my classes have graduated and gotten into very challenging academies in Gangnam, where competition is very high. Each year, I have adapted the syllabus slightly to fit in with the children’s needs, so not to leave them behind while maintaining a challenge for some of the higher achievers. This has boded well as all my students have shown dramatic improvement while in my classes.</w:t>
       </w:r>
     </w:p>
@@ -538,6 +574,7 @@
     </w:p>
     <w:p>
       <w:r>
+        <w:lastRenderedPageBreak/>
         <w:t>Working for so long abroad in a foreign country has been challenging navigating the cultural and societal differences between the UK and Korea. However, it has been an incredible experience, learning invaluable skills that I shall take with me wherever I go.</w:t>
       </w:r>
     </w:p>
@@ -718,7 +755,6 @@
         </w:numPr>
       </w:pPr>
       <w:r>
-        <w:lastRenderedPageBreak/>
         <w:t>Maintaining excellent store condition and visual merchandising standards</w:t>
       </w:r>
     </w:p>
@@ -780,7 +816,11 @@
         <w:t>campers with a whole spectrum of special needs, both mental and physical.</w:t>
       </w:r>
       <w:r>
-        <w:t xml:space="preserve"> I enjoyed every moment of camp, as we were providing a service that made usual sports and activities accessible for those with special needs. The enjoyment and excitement on their faces was priceless! It was a deeply rewarding job, and I will never forget my experiences working in Maine.</w:t>
+        <w:t xml:space="preserve"> I </w:t>
+      </w:r>
+      <w:r>
+        <w:lastRenderedPageBreak/>
+        <w:t>enjoyed every moment of camp, as we were providing a service that made usual sports and activities accessible for those with special needs. The enjoyment and excitement on their faces was priceless! It was a deeply rewarding job, and I will never forget my experiences working in Maine.</w:t>
       </w:r>
     </w:p>
     <w:p>
@@ -885,6 +925,44 @@
     </w:sectPr>
   </w:body>
 </w:document>
+</file>
+
+<file path=word/endnotes.xml><?xml version="1.0" encoding="utf-8"?>
+<w:endnotes xmlns:wpc="http://schemas.microsoft.com/office/word/2010/wordprocessingCanvas" xmlns:cx="http://schemas.microsoft.com/office/drawing/2014/chartex" xmlns:cx1="http://schemas.microsoft.com/office/drawing/2015/9/8/chartex" xmlns:cx2="http://schemas.microsoft.com/office/drawing/2015/10/21/chartex" xmlns:cx3="http://schemas.microsoft.com/office/drawing/2016/5/9/chartex" xmlns:cx4="http://schemas.microsoft.com/office/drawing/2016/5/10/chartex" xmlns:cx5="http://schemas.microsoft.com/office/drawing/2016/5/11/chartex" xmlns:cx6="http://schemas.microsoft.com/office/drawing/2016/5/12/chartex" xmlns:cx7="http://schemas.microsoft.com/office/drawing/2016/5/13/chartex" xmlns:cx8="http://schemas.microsoft.com/office/drawing/2016/5/14/chartex" xmlns:mc="http://schemas.openxmlformats.org/markup-compatibility/2006" xmlns:aink="http://schemas.microsoft.com/office/drawing/2016/ink" xmlns:am3d="http://schemas.microsoft.com/office/drawing/2017/model3d" xmlns:o="urn:schemas-microsoft-com:office:office" xmlns:oel="http://schemas.microsoft.com/office/2019/extlst" xmlns:r="http://schemas.openxmlformats.org/officeDocument/2006/relationships" xmlns:m="http://schemas.openxmlformats.org/officeDocument/2006/math" xmlns:v="urn:schemas-microsoft-com:vml" xmlns:wp14="http://schemas.microsoft.com/office/word/2010/wordprocessingDrawing" xmlns:wp="http://schemas.openxmlformats.org/drawingml/2006/wordprocessingDrawing" xmlns:w10="urn:schemas-microsoft-com:office:word" xmlns:w="http://schemas.openxmlformats.org/wordprocessingml/2006/main" xmlns:w14="http://schemas.microsoft.com/office/word/2010/wordml" xmlns:w15="http://schemas.microsoft.com/office/word/2012/wordml" xmlns:w16cex="http://schemas.microsoft.com/office/word/2018/wordml/cex" xmlns:w16cid="http://schemas.microsoft.com/office/word/2016/wordml/cid" xmlns:w16="http://schemas.microsoft.com/office/word/2018/wordml" xmlns:w16du="http://schemas.microsoft.com/office/word/2023/wordml/word16du" xmlns:w16sdtdh="http://schemas.microsoft.com/office/word/2020/wordml/sdtdatahash" xmlns:w16se="http://schemas.microsoft.com/office/word/2015/wordml/symex" xmlns:wpg="http://schemas.microsoft.com/office/word/2010/wordprocessingGroup" xmlns:wpi="http://schemas.microsoft.com/office/word/2010/wordprocessingInk" xmlns:wne="http://schemas.microsoft.com/office/word/2006/wordml" xmlns:wps="http://schemas.microsoft.com/office/word/2010/wordprocessingShape" mc:Ignorable="w14 w15 w16se w16cid w16 w16cex w16sdtdh w16du wp14">
+  <w:endnote w:type="separator" w:id="-1">
+    <w:p>
+      <w:r>
+        <w:separator/>
+      </w:r>
+    </w:p>
+  </w:endnote>
+  <w:endnote w:type="continuationSeparator" w:id="0">
+    <w:p>
+      <w:r>
+        <w:continuationSeparator/>
+      </w:r>
+    </w:p>
+  </w:endnote>
+</w:endnotes>
+</file>
+
+<file path=word/footnotes.xml><?xml version="1.0" encoding="utf-8"?>
+<w:footnotes xmlns:wpc="http://schemas.microsoft.com/office/word/2010/wordprocessingCanvas" xmlns:cx="http://schemas.microsoft.com/office/drawing/2014/chartex" xmlns:cx1="http://schemas.microsoft.com/office/drawing/2015/9/8/chartex" xmlns:cx2="http://schemas.microsoft.com/office/drawing/2015/10/21/chartex" xmlns:cx3="http://schemas.microsoft.com/office/drawing/2016/5/9/chartex" xmlns:cx4="http://schemas.microsoft.com/office/drawing/2016/5/10/chartex" xmlns:cx5="http://schemas.microsoft.com/office/drawing/2016/5/11/chartex" xmlns:cx6="http://schemas.microsoft.com/office/drawing/2016/5/12/chartex" xmlns:cx7="http://schemas.microsoft.com/office/drawing/2016/5/13/chartex" xmlns:cx8="http://schemas.microsoft.com/office/drawing/2016/5/14/chartex" xmlns:mc="http://schemas.openxmlformats.org/markup-compatibility/2006" xmlns:aink="http://schemas.microsoft.com/office/drawing/2016/ink" xmlns:am3d="http://schemas.microsoft.com/office/drawing/2017/model3d" xmlns:o="urn:schemas-microsoft-com:office:office" xmlns:oel="http://schemas.microsoft.com/office/2019/extlst" xmlns:r="http://schemas.openxmlformats.org/officeDocument/2006/relationships" xmlns:m="http://schemas.openxmlformats.org/officeDocument/2006/math" xmlns:v="urn:schemas-microsoft-com:vml" xmlns:wp14="http://schemas.microsoft.com/office/word/2010/wordprocessingDrawing" xmlns:wp="http://schemas.openxmlformats.org/drawingml/2006/wordprocessingDrawing" xmlns:w10="urn:schemas-microsoft-com:office:word" xmlns:w="http://schemas.openxmlformats.org/wordprocessingml/2006/main" xmlns:w14="http://schemas.microsoft.com/office/word/2010/wordml" xmlns:w15="http://schemas.microsoft.com/office/word/2012/wordml" xmlns:w16cex="http://schemas.microsoft.com/office/word/2018/wordml/cex" xmlns:w16cid="http://schemas.microsoft.com/office/word/2016/wordml/cid" xmlns:w16="http://schemas.microsoft.com/office/word/2018/wordml" xmlns:w16du="http://schemas.microsoft.com/office/word/2023/wordml/word16du" xmlns:w16sdtdh="http://schemas.microsoft.com/office/word/2020/wordml/sdtdatahash" xmlns:w16se="http://schemas.microsoft.com/office/word/2015/wordml/symex" xmlns:wpg="http://schemas.microsoft.com/office/word/2010/wordprocessingGroup" xmlns:wpi="http://schemas.microsoft.com/office/word/2010/wordprocessingInk" xmlns:wne="http://schemas.microsoft.com/office/word/2006/wordml" xmlns:wps="http://schemas.microsoft.com/office/word/2010/wordprocessingShape" mc:Ignorable="w14 w15 w16se w16cid w16 w16cex w16sdtdh w16du wp14">
+  <w:footnote w:type="separator" w:id="-1">
+    <w:p>
+      <w:r>
+        <w:separator/>
+      </w:r>
+    </w:p>
+  </w:footnote>
+  <w:footnote w:type="continuationSeparator" w:id="0">
+    <w:p>
+      <w:r>
+        <w:continuationSeparator/>
+      </w:r>
+    </w:p>
+  </w:footnote>
+</w:footnotes>
 </file>
 
 <file path=word/numbering.xml><?xml version="1.0" encoding="utf-8"?>
@@ -2487,6 +2565,48 @@
       <w:spacing w:val="5"/>
     </w:rPr>
   </w:style>
+  <w:style w:type="paragraph" w:styleId="Header">
+    <w:name w:val="header"/>
+    <w:basedOn w:val="Normal"/>
+    <w:link w:val="HeaderChar"/>
+    <w:uiPriority w:val="99"/>
+    <w:unhideWhenUsed/>
+    <w:rsid w:val="00416885"/>
+    <w:pPr>
+      <w:tabs>
+        <w:tab w:val="center" w:pos="4513"/>
+        <w:tab w:val="right" w:pos="9026"/>
+      </w:tabs>
+    </w:pPr>
+  </w:style>
+  <w:style w:type="character" w:customStyle="1" w:styleId="HeaderChar">
+    <w:name w:val="Header Char"/>
+    <w:basedOn w:val="DefaultParagraphFont"/>
+    <w:link w:val="Header"/>
+    <w:uiPriority w:val="99"/>
+    <w:rsid w:val="00416885"/>
+  </w:style>
+  <w:style w:type="paragraph" w:styleId="Footer">
+    <w:name w:val="footer"/>
+    <w:basedOn w:val="Normal"/>
+    <w:link w:val="FooterChar"/>
+    <w:uiPriority w:val="99"/>
+    <w:unhideWhenUsed/>
+    <w:rsid w:val="00416885"/>
+    <w:pPr>
+      <w:tabs>
+        <w:tab w:val="center" w:pos="4513"/>
+        <w:tab w:val="right" w:pos="9026"/>
+      </w:tabs>
+    </w:pPr>
+  </w:style>
+  <w:style w:type="character" w:customStyle="1" w:styleId="FooterChar">
+    <w:name w:val="Footer Char"/>
+    <w:basedOn w:val="DefaultParagraphFont"/>
+    <w:link w:val="Footer"/>
+    <w:uiPriority w:val="99"/>
+    <w:rsid w:val="00416885"/>
+  </w:style>
 </w:styles>
 </file>
 

</xml_diff>